<commit_message>
Another commit before deadline...
</commit_message>
<xml_diff>
--- a/Текст_презентации.docx
+++ b/Текст_презентации.docx
@@ -60,48 +60,32 @@
         <w:rPr>
           <w:lang w:val="ru-RU"/>
         </w:rPr>
-        <w:t>Оптические методы исследования Земли являются наиболее развитыми и широко используемыми в оперативной практике.</w:t>
-      </w:r>
-    </w:p>
-    <w:p>
-      <w:pPr>
-        <w:rPr>
-          <w:lang w:val="ru-RU"/>
-        </w:rPr>
-      </w:pPr>
-      <w:r>
-        <w:rPr>
-          <w:lang w:val="ru-RU"/>
-        </w:rPr>
-        <w:t xml:space="preserve">В настоящее время на орбите Земли находится большое количество сканеров, работающих в оптическом диапазоне (например, сканеры MODIS на спутниках </w:t>
-      </w:r>
-      <w:proofErr w:type="spellStart"/>
-      <w:r>
-        <w:rPr>
-          <w:lang w:val="ru-RU"/>
-        </w:rPr>
-        <w:t>Terra</w:t>
-      </w:r>
-      <w:proofErr w:type="spellEnd"/>
-      <w:r>
-        <w:rPr>
-          <w:lang w:val="ru-RU"/>
-        </w:rPr>
-        <w:t xml:space="preserve"> и </w:t>
-      </w:r>
-      <w:proofErr w:type="spellStart"/>
-      <w:r>
-        <w:rPr>
-          <w:lang w:val="ru-RU"/>
-        </w:rPr>
-        <w:t>Aqua</w:t>
-      </w:r>
-      <w:proofErr w:type="spellEnd"/>
-      <w:r>
-        <w:rPr>
-          <w:lang w:val="ru-RU"/>
-        </w:rPr>
-        <w:t>, радиометры AVHRR на серии спутников NOAA).</w:t>
+        <w:t>Оптические методы являются наиболее развитыми и широко используемыми в оперативной практике.</w:t>
+      </w:r>
+    </w:p>
+    <w:p>
+      <w:pPr>
+        <w:rPr>
+          <w:lang w:val="ru-RU"/>
+        </w:rPr>
+      </w:pPr>
+      <w:r>
+        <w:rPr>
+          <w:lang w:val="ru-RU"/>
+        </w:rPr>
+        <w:t xml:space="preserve">В настоящее время на орбите Земли находится большое количество сканеров, работающих в оптическом диапазоне (например, сканеры </w:t>
+      </w:r>
+      <w:r>
+        <w:rPr>
+          <w:lang w:val="ru-RU"/>
+        </w:rPr>
+        <w:t>MODIS на спутниках Terra и Aqua</w:t>
+      </w:r>
+      <w:r>
+        <w:rPr>
+          <w:lang w:val="ru-RU"/>
+        </w:rPr>
+        <w:t>).</w:t>
       </w:r>
     </w:p>
     <w:p>
@@ -161,21 +145,7 @@
         <w:rPr>
           <w:lang w:val="ru-RU"/>
         </w:rPr>
-        <w:t xml:space="preserve">Существование солнечного блика приводит к тому, что огромная часть </w:t>
-      </w:r>
-      <w:proofErr w:type="gramStart"/>
-      <w:r>
-        <w:rPr>
-          <w:lang w:val="ru-RU"/>
-        </w:rPr>
-        <w:t>спутниковых</w:t>
-      </w:r>
-      <w:proofErr w:type="gramEnd"/>
-      <w:r>
-        <w:rPr>
-          <w:lang w:val="ru-RU"/>
-        </w:rPr>
-        <w:t xml:space="preserve"> сканерных данных (до 30%) не может быть использована в классических океанографических приложениях.</w:t>
+        <w:t>Существование солнечного блика приводит к тому, что огромная часть спутниковых сканерных данных (до 30%) не может быть использована в классических океанографических приложениях.</w:t>
       </w:r>
     </w:p>
     <w:p>
@@ -343,19 +313,11 @@
           <w:lang w:val="ru-RU"/>
         </w:rPr>
       </w:pPr>
-      <w:proofErr w:type="gramStart"/>
-      <w:r>
-        <w:rPr>
-          <w:lang w:val="ru-RU"/>
-        </w:rPr>
-        <w:t>разработать</w:t>
-      </w:r>
-      <w:proofErr w:type="gramEnd"/>
-      <w:r>
-        <w:rPr>
-          <w:lang w:val="ru-RU"/>
-        </w:rPr>
-        <w:t xml:space="preserve"> метод восстановления пространственных вариаций среднеквадратичного наклона (СКН) морской поверхности по полю яркости солнечного блика;</w:t>
+      <w:r>
+        <w:rPr>
+          <w:lang w:val="ru-RU"/>
+        </w:rPr>
+        <w:t>разработать метод восстановления пространственных вариаций среднеквадратичного наклона (СКН) морской поверхности по полю яркости солнечного блика;</w:t>
       </w:r>
     </w:p>
     <w:p>
@@ -368,19 +330,11 @@
           <w:lang w:val="ru-RU"/>
         </w:rPr>
       </w:pPr>
-      <w:proofErr w:type="gramStart"/>
-      <w:r>
-        <w:rPr>
-          <w:lang w:val="ru-RU"/>
-        </w:rPr>
-        <w:t>применить</w:t>
-      </w:r>
-      <w:proofErr w:type="gramEnd"/>
-      <w:r>
-        <w:rPr>
-          <w:lang w:val="ru-RU"/>
-        </w:rPr>
-        <w:t xml:space="preserve"> разработанный метод для анализа данных спутниковых оптических сканеров MODIS и MERIS;</w:t>
+      <w:r>
+        <w:rPr>
+          <w:lang w:val="ru-RU"/>
+        </w:rPr>
+        <w:t>применить разработанный метод для анализа данных спутниковых оптических сканеров MODIS и MERIS;</w:t>
       </w:r>
     </w:p>
     <w:p>
@@ -393,19 +347,11 @@
           <w:lang w:val="ru-RU"/>
         </w:rPr>
       </w:pPr>
-      <w:proofErr w:type="gramStart"/>
-      <w:r>
-        <w:rPr>
-          <w:lang w:val="ru-RU"/>
-        </w:rPr>
-        <w:t>исследовать</w:t>
-      </w:r>
-      <w:proofErr w:type="gramEnd"/>
-      <w:r>
-        <w:rPr>
-          <w:lang w:val="ru-RU"/>
-        </w:rPr>
-        <w:t xml:space="preserve"> поверхностные проявления биологических и нефтяных сликов в солнечном блике и в поле СКН морской поверхности, а также </w:t>
+      <w:r>
+        <w:rPr>
+          <w:lang w:val="ru-RU"/>
+        </w:rPr>
+        <w:t xml:space="preserve">исследовать поверхностные проявления биологических и нефтяных сликов в солнечном блике и в поле СКН морской поверхности, а также </w:t>
       </w:r>
       <w:r>
         <w:rPr>
@@ -425,19 +371,11 @@
           <w:lang w:val="ru-RU"/>
         </w:rPr>
       </w:pPr>
-      <w:proofErr w:type="gramStart"/>
-      <w:r>
-        <w:rPr>
-          <w:lang w:val="ru-RU"/>
-        </w:rPr>
-        <w:t>исследовать</w:t>
-      </w:r>
-      <w:proofErr w:type="gramEnd"/>
-      <w:r>
-        <w:rPr>
-          <w:lang w:val="ru-RU"/>
-        </w:rPr>
-        <w:t xml:space="preserve"> особенности проявления внутренних волн и мезомасштабных течений на морской поверхности по изображениям солнечного блика;</w:t>
+      <w:r>
+        <w:rPr>
+          <w:lang w:val="ru-RU"/>
+        </w:rPr>
+        <w:t>исследовать особенности проявления внутренних волн и мезомасштабных течений на морской поверхности по изображениям солнечного блика;</w:t>
       </w:r>
     </w:p>
     <w:p>
@@ -450,33 +388,11 @@
           <w:lang w:val="ru-RU"/>
         </w:rPr>
       </w:pPr>
-      <w:proofErr w:type="gramStart"/>
-      <w:r>
-        <w:rPr>
-          <w:lang w:val="ru-RU"/>
-        </w:rPr>
-        <w:t>исследовать</w:t>
-      </w:r>
-      <w:proofErr w:type="gramEnd"/>
-      <w:r>
-        <w:rPr>
-          <w:lang w:val="ru-RU"/>
-        </w:rPr>
-        <w:t xml:space="preserve"> связь аномалий </w:t>
-      </w:r>
-      <w:proofErr w:type="spellStart"/>
-      <w:r>
-        <w:rPr>
-          <w:lang w:val="ru-RU"/>
-        </w:rPr>
-        <w:t>характристик</w:t>
-      </w:r>
-      <w:proofErr w:type="spellEnd"/>
-      <w:r>
-        <w:rPr>
-          <w:lang w:val="ru-RU"/>
-        </w:rPr>
-        <w:t xml:space="preserve"> «шероховатости» морской поверхности с параметрами мезомасштабных течений на основе синергетического анализа оптических и радиолокационных изображений;</w:t>
+      <w:r>
+        <w:rPr>
+          <w:lang w:val="ru-RU"/>
+        </w:rPr>
+        <w:t>исследовать связь аномалий характристик «шероховатости» морской поверхности с параметрами мезомасштабных течений на основе синергетического анализа оптических и радиолокационных изображений;</w:t>
       </w:r>
     </w:p>
     <w:p>
@@ -489,19 +405,11 @@
           <w:lang w:val="ru-RU"/>
         </w:rPr>
       </w:pPr>
-      <w:proofErr w:type="gramStart"/>
-      <w:r>
-        <w:rPr>
-          <w:lang w:val="ru-RU"/>
-        </w:rPr>
-        <w:t>создать</w:t>
-      </w:r>
-      <w:proofErr w:type="gramEnd"/>
-      <w:r>
-        <w:rPr>
-          <w:lang w:val="ru-RU"/>
-        </w:rPr>
-        <w:t xml:space="preserve"> специализированное программно-математическое обеспечение, сопровождающее разработанные методы.</w:t>
+      <w:r>
+        <w:rPr>
+          <w:lang w:val="ru-RU"/>
+        </w:rPr>
+        <w:t>создать специализированное программно-математическое обеспечение, сопровождающее разработанные методы.</w:t>
       </w:r>
     </w:p>
     <w:p>
@@ -605,21 +513,7 @@
         <w:rPr>
           <w:lang w:val="ru-RU"/>
         </w:rPr>
-        <w:t xml:space="preserve">В качестве объекта исследования выбраны естественные нефтяные образования – грифоны и нефтяной разлив в результате взрыва на нефтяной платформе </w:t>
-      </w:r>
-      <w:proofErr w:type="spellStart"/>
-      <w:r>
-        <w:rPr>
-          <w:lang w:val="ru-RU"/>
-        </w:rPr>
-        <w:t>Дипвотор</w:t>
-      </w:r>
-      <w:proofErr w:type="spellEnd"/>
-      <w:r>
-        <w:rPr>
-          <w:lang w:val="ru-RU"/>
-        </w:rPr>
-        <w:t xml:space="preserve"> Хорайзон в Мексиканском заливе. Приводится совместный анализ полученных результатов с данными радиолокаторов с синтезированием апертуры (РСА), и раскрываются преимущества синергетического подхода в исследовании поверхностных сликов.</w:t>
+        <w:t>В качестве объекта исследования выбраны естественные нефтяные образования – грифоны и нефтяной разлив в результате взрыва на нефтяной платформе Дипвотор Хорайзон в Мексиканском заливе. Приводится совместный анализ полученных результатов с данными радиолокаторов с синтезированием апертуры (РСА), и раскрываются преимущества синергетического подхода в исследовании поверхностных сликов.</w:t>
       </w:r>
     </w:p>
     <w:p>
@@ -668,21 +562,7 @@
         <w:rPr>
           <w:lang w:val="ru-RU"/>
         </w:rPr>
-        <w:t xml:space="preserve">рассматриваются примеры исследования </w:t>
-      </w:r>
-      <w:proofErr w:type="spellStart"/>
-      <w:r>
-        <w:rPr>
-          <w:lang w:val="ru-RU"/>
-        </w:rPr>
-        <w:t>суб</w:t>
-      </w:r>
-      <w:proofErr w:type="spellEnd"/>
-      <w:r>
-        <w:rPr>
-          <w:lang w:val="ru-RU"/>
-        </w:rPr>
-        <w:t>- и мезомасштабной динамики Океана по оптическим и радиолокационным изображениям.</w:t>
+        <w:t>рассматриваются примеры исследования суб- и мезомасштабной динамики Океана по оптическим и радиолокационным изображениям.</w:t>
       </w:r>
     </w:p>
     <w:p>
@@ -755,21 +635,7 @@
         <w:rPr>
           <w:lang w:val="ru-RU"/>
         </w:rPr>
-        <w:t xml:space="preserve">Если мы представим невозмущённую морскую поверхность, то </w:t>
-      </w:r>
-      <w:proofErr w:type="spellStart"/>
-      <w:r>
-        <w:rPr>
-          <w:lang w:val="ru-RU"/>
-        </w:rPr>
-        <w:t>олнечный</w:t>
-      </w:r>
-      <w:proofErr w:type="spellEnd"/>
-      <w:r>
-        <w:rPr>
-          <w:lang w:val="ru-RU"/>
-        </w:rPr>
-        <w:t xml:space="preserve"> блик в середине дня будет представлять собой симметричное яркое пятно.</w:t>
+        <w:t>Если мы представим невозмущённую морскую поверхность, то олнечный блик в середине дня будет представлять собой симметричное яркое пятно.</w:t>
       </w:r>
     </w:p>
     <w:p>
@@ -829,35 +695,7 @@
         <w:rPr>
           <w:lang w:val="ru-RU"/>
         </w:rPr>
-        <w:t xml:space="preserve">При увеличении скорости ветра блик становится более тусклым, при </w:t>
-      </w:r>
-      <w:proofErr w:type="spellStart"/>
-      <w:r>
-        <w:rPr>
-          <w:lang w:val="ru-RU"/>
-        </w:rPr>
-        <w:t>этм</w:t>
-      </w:r>
-      <w:proofErr w:type="spellEnd"/>
-      <w:r>
-        <w:rPr>
-          <w:lang w:val="ru-RU"/>
-        </w:rPr>
-        <w:t xml:space="preserve"> охватывает больший диапазон направлений, что, </w:t>
-      </w:r>
-      <w:proofErr w:type="gramStart"/>
-      <w:r>
-        <w:rPr>
-          <w:lang w:val="ru-RU"/>
-        </w:rPr>
-        <w:t>конечно ,</w:t>
-      </w:r>
-      <w:proofErr w:type="gramEnd"/>
-      <w:r>
-        <w:rPr>
-          <w:lang w:val="ru-RU"/>
-        </w:rPr>
-        <w:t xml:space="preserve"> связано с изменением среднеквадратичного наклона морской поверхности</w:t>
+        <w:t>При увеличении скорости ветра блик становится более тусклым, при этм охватывает больший диапазон направлений, что, конечно , связано с изменением среднеквадратичного наклона морской поверхности</w:t>
       </w:r>
     </w:p>
     <w:p>
@@ -885,21 +723,7 @@
           <w:lang w:val="ru-RU"/>
         </w:rPr>
         <w:lastRenderedPageBreak/>
-        <w:t>поверхностном слое океана (</w:t>
-      </w:r>
-      <w:proofErr w:type="spellStart"/>
-      <w:r>
-        <w:rPr>
-          <w:lang w:val="ru-RU"/>
-        </w:rPr>
-        <w:t>Jerlov</w:t>
-      </w:r>
-      <w:proofErr w:type="spellEnd"/>
-      <w:r>
-        <w:rPr>
-          <w:lang w:val="ru-RU"/>
-        </w:rPr>
-        <w:t>, 1976), и, таким образом, не так чувствителен к «цвету» водного столба и поверхностной температуре.</w:t>
+        <w:t>поверхностном слое океана (Jerlov, 1976), и, таким образом, не так чувствителен к «цвету» водного столба и поверхностной температуре.</w:t>
       </w:r>
     </w:p>
     <w:p>
@@ -945,16 +769,8 @@
         <w:rPr>
           <w:lang w:val="ru-RU"/>
         </w:rPr>
-        <w:t xml:space="preserve">Кокс и </w:t>
-      </w:r>
-      <w:proofErr w:type="spellStart"/>
-      <w:r>
-        <w:rPr>
-          <w:lang w:val="ru-RU"/>
-        </w:rPr>
-        <w:t>Манк</w:t>
-      </w:r>
-      <w:proofErr w:type="spellEnd"/>
+        <w:t>Кокс и Манк</w:t>
+      </w:r>
       <w:r>
         <w:rPr>
           <w:lang w:val="ru-RU"/>
@@ -1120,42 +936,20 @@
           <w:lang w:val="ru-RU"/>
         </w:rPr>
         <w:lastRenderedPageBreak/>
-        <w:t>Так изображение MODIS формируется за счёт сканирующей камеры, что приводит к образованию “</w:t>
-      </w:r>
-      <w:proofErr w:type="spellStart"/>
-      <w:r>
-        <w:rPr>
-          <w:lang w:val="ru-RU"/>
-        </w:rPr>
-        <w:t>полосообразной</w:t>
-      </w:r>
-      <w:proofErr w:type="spellEnd"/>
-      <w:r>
-        <w:rPr>
-          <w:lang w:val="ru-RU"/>
-        </w:rPr>
-        <w:t>” структуры изображения в области солнечного</w:t>
-      </w:r>
-    </w:p>
-    <w:p>
-      <w:pPr>
-        <w:rPr>
-          <w:lang w:val="ru-RU"/>
-        </w:rPr>
-      </w:pPr>
-      <w:proofErr w:type="gramStart"/>
-      <w:r>
-        <w:rPr>
-          <w:lang w:val="ru-RU"/>
-        </w:rPr>
-        <w:t>блика</w:t>
-      </w:r>
-      <w:proofErr w:type="gramEnd"/>
-      <w:r>
-        <w:rPr>
-          <w:lang w:val="ru-RU"/>
-        </w:rPr>
-        <w:t xml:space="preserve"> с явно выраженными двумерными градиентами яркости вдоль и поперек траектории полета спутника</w:t>
+        <w:t>Так изображение MODIS формируется за счёт сканирующей камеры, что приводит к образованию “полосообразной” структуры изображения в области солнечного</w:t>
+      </w:r>
+    </w:p>
+    <w:p>
+      <w:pPr>
+        <w:rPr>
+          <w:lang w:val="ru-RU"/>
+        </w:rPr>
+      </w:pPr>
+      <w:r>
+        <w:rPr>
+          <w:lang w:val="ru-RU"/>
+        </w:rPr>
+        <w:t>блика с явно выраженными двумерными градиентами яркости вдоль и поперек траектории полета спутника</w:t>
       </w:r>
     </w:p>
     <w:p>
@@ -1360,39 +1154,20 @@
         <w:pStyle w:val="Heading1"/>
       </w:pPr>
       <w:r>
-        <w:t xml:space="preserve">Deepwater </w:t>
-      </w:r>
-      <w:proofErr w:type="spellStart"/>
-      <w:r>
-        <w:t>Horizon</w:t>
-      </w:r>
-      <w:proofErr w:type="spellEnd"/>
-    </w:p>
-    <w:p>
-      <w:pPr>
-        <w:rPr>
-          <w:lang w:val="ru-RU"/>
-        </w:rPr>
-      </w:pPr>
-      <w:r>
-        <w:rPr>
-          <w:lang w:val="ru-RU"/>
-        </w:rPr>
-        <w:t xml:space="preserve">Далее приводится рассмотрим катастрофический разлив нефти в результате взрыва на нефтяной платформе Дипвотер Хорайзон (англ. Deepwater </w:t>
-      </w:r>
-      <w:proofErr w:type="spellStart"/>
-      <w:r>
-        <w:rPr>
-          <w:lang w:val="ru-RU"/>
-        </w:rPr>
-        <w:t>Horizon</w:t>
-      </w:r>
-      <w:proofErr w:type="spellEnd"/>
-      <w:r>
-        <w:rPr>
-          <w:lang w:val="ru-RU"/>
-        </w:rPr>
-        <w:t>) в Мексиканском заливе.</w:t>
+        <w:t>Deepwater Horizon</w:t>
+      </w:r>
+    </w:p>
+    <w:p>
+      <w:pPr>
+        <w:rPr>
+          <w:lang w:val="ru-RU"/>
+        </w:rPr>
+      </w:pPr>
+      <w:r>
+        <w:rPr>
+          <w:lang w:val="ru-RU"/>
+        </w:rPr>
+        <w:t>Далее приводится рассмотрим катастрофический разлив нефти в результате взрыва на нефтяной платформе Дипвотер Хорайзон (англ. Deepwater Horizon) в Мексиканском заливе.</w:t>
       </w:r>
     </w:p>
     <w:p>
@@ -1413,13 +1188,8 @@
         <w:pStyle w:val="Heading1"/>
       </w:pPr>
       <w:r>
-        <w:t xml:space="preserve">RGB Deepwater </w:t>
-      </w:r>
-      <w:proofErr w:type="spellStart"/>
-      <w:r>
-        <w:t>Horizon</w:t>
-      </w:r>
-      <w:proofErr w:type="spellEnd"/>
+        <w:t>RGB Deepwater Horizon</w:t>
+      </w:r>
     </w:p>
     <w:p>
       <w:pPr>
@@ -1437,21 +1207,7 @@
         <w:rPr>
           <w:lang w:val="ru-RU"/>
         </w:rPr>
-        <w:t xml:space="preserve">увеличенной области изображений MERIS и MODIS района разлива нефтепродуктов в результате взрыва нефтяной платформы «Deepwater </w:t>
-      </w:r>
-      <w:proofErr w:type="spellStart"/>
-      <w:r>
-        <w:rPr>
-          <w:lang w:val="ru-RU"/>
-        </w:rPr>
-        <w:t>Horizon</w:t>
-      </w:r>
-      <w:proofErr w:type="spellEnd"/>
-      <w:r>
-        <w:rPr>
-          <w:lang w:val="ru-RU"/>
-        </w:rPr>
-        <w:t>» в Мексиканском заливе 24 Мая 2010г.</w:t>
+        <w:t>увеличенной области изображений MERIS и MODIS района разлива нефтепродуктов в результате взрыва нефтяной платформы «Deepwater Horizon» в Мексиканском заливе 24 Мая 2010г.</w:t>
       </w:r>
     </w:p>
     <w:p>
@@ -1597,21 +1353,7 @@
         <w:rPr>
           <w:lang w:val="ru-RU"/>
         </w:rPr>
-        <w:t xml:space="preserve">. Поскольку приборы установлены на одном спутнике съёмка производилась </w:t>
-      </w:r>
-      <w:proofErr w:type="spellStart"/>
-      <w:r>
-        <w:rPr>
-          <w:lang w:val="ru-RU"/>
-        </w:rPr>
-        <w:t>квазисинхронно</w:t>
-      </w:r>
-      <w:proofErr w:type="spellEnd"/>
-      <w:r>
-        <w:rPr>
-          <w:lang w:val="ru-RU"/>
-        </w:rPr>
-        <w:t>.</w:t>
+        <w:t>. Поскольку приборы установлены на одном спутнике съёмка производилась квазисинхронно.</w:t>
       </w:r>
     </w:p>
     <w:p>
@@ -1637,35 +1379,7 @@
         <w:rPr>
           <w:lang w:val="ru-RU"/>
         </w:rPr>
-        <w:t>Для интерпретации наблюдаемых контрастов удельной эффективной площади рассеяния (</w:t>
-      </w:r>
-      <w:proofErr w:type="gramStart"/>
-      <w:r>
-        <w:rPr>
-          <w:lang w:val="ru-RU"/>
-        </w:rPr>
-        <w:t>УЭПР )</w:t>
-      </w:r>
-      <w:proofErr w:type="gramEnd"/>
-      <w:r>
-        <w:rPr>
-          <w:lang w:val="ru-RU"/>
-        </w:rPr>
-        <w:t xml:space="preserve"> и СКН в сликах использовалась модель спектров коротких волн, предложенная в работах [Kudryavtsev и др., 2005; </w:t>
-      </w:r>
-      <w:proofErr w:type="spellStart"/>
-      <w:r>
-        <w:rPr>
-          <w:lang w:val="ru-RU"/>
-        </w:rPr>
-        <w:t>Yurovskaya</w:t>
-      </w:r>
-      <w:proofErr w:type="spellEnd"/>
-      <w:r>
-        <w:rPr>
-          <w:lang w:val="ru-RU"/>
-        </w:rPr>
-        <w:t xml:space="preserve"> и др., 2013]. Получено, что модельные контрасты согласуются с наблюдениями в том случае, если эффективный коэффициент упругости равен E=15мН/м.</w:t>
+        <w:t>Для интерпретации наблюдаемых контрастов удельной эффективной площади рассеяния (УЭПР ) и СКН в сликах использовалась модель спектров коротких волн, предложенная в работах [Kudryavtsev и др., 2005; Yurovskaya и др., 2013]. Получено, что модельные контрасты согласуются с наблюдениями в том случае, если эффективный коэффициент упругости равен E=15мН/м.</w:t>
       </w:r>
       <w:r>
         <w:rPr>
@@ -1709,23 +1423,23 @@
           <w:rFonts w:cs="Times New Roman"/>
           <w:lang w:val="ru-RU"/>
         </w:rPr>
-        <w:t xml:space="preserve">С использованием </w:t>
-      </w:r>
-      <w:proofErr w:type="spellStart"/>
+        <w:t>С использованием мод</w:t>
+      </w:r>
       <w:r>
         <w:rPr>
           <w:rFonts w:cs="Times New Roman"/>
           <w:lang w:val="ru-RU"/>
         </w:rPr>
-        <w:t>модли</w:t>
-      </w:r>
-      <w:proofErr w:type="spellEnd"/>
+        <w:t>е</w:t>
+      </w:r>
+      <w:bookmarkStart w:id="0" w:name="_GoBack"/>
+      <w:bookmarkEnd w:id="0"/>
       <w:r>
         <w:rPr>
           <w:rFonts w:cs="Times New Roman"/>
           <w:lang w:val="ru-RU"/>
         </w:rPr>
-        <w:t xml:space="preserve"> формирования радиолокационных изображений RIM показано, </w:t>
+        <w:t xml:space="preserve">ли формирования радиолокационных изображений RIM показано, </w:t>
       </w:r>
       <w:r>
         <w:rPr>
@@ -1811,21 +1525,7 @@
         <w:rPr>
           <w:lang w:val="ru-RU"/>
         </w:rPr>
-        <w:t xml:space="preserve">Очевидна связь РСА </w:t>
-      </w:r>
-      <w:proofErr w:type="gramStart"/>
-      <w:r>
-        <w:rPr>
-          <w:lang w:val="ru-RU"/>
-        </w:rPr>
-        <w:t>контрастов  с</w:t>
-      </w:r>
-      <w:proofErr w:type="gramEnd"/>
-      <w:r>
-        <w:rPr>
-          <w:lang w:val="ru-RU"/>
-        </w:rPr>
-        <w:t xml:space="preserve"> особенностями мезо-масштабной изменчивости</w:t>
+        <w:t>Очевидна связь РСА контрастов  с особенностями мезо-масштабной изменчивости</w:t>
       </w:r>
     </w:p>
     <w:p>
@@ -1887,21 +1587,7 @@
         <w:rPr>
           <w:lang w:val="ru-RU"/>
         </w:rPr>
-        <w:t>Для восстановления мезомасштабной изменчивости поля скорости геострофического течения (ГТ) используется модель, предложенная [</w:t>
-      </w:r>
-      <w:proofErr w:type="spellStart"/>
-      <w:r>
-        <w:rPr>
-          <w:lang w:val="ru-RU"/>
-        </w:rPr>
-        <w:t>Isern-Fontanet</w:t>
-      </w:r>
-      <w:proofErr w:type="spellEnd"/>
-      <w:r>
-        <w:rPr>
-          <w:lang w:val="ru-RU"/>
-        </w:rPr>
-        <w:t xml:space="preserve"> и др., 2008]. В рамках этой модели функция тока ГТ и поле ТПО в пространстве Фурье связаны следующим соотношением:</w:t>
+        <w:t>Для восстановления мезомасштабной изменчивости поля скорости геострофического течения (ГТ) используется модель, предложенная [Isern-Fontanet и др., 2008]. В рамках этой модели функция тока ГТ и поле ТПО в пространстве Фурье связаны следующим соотношением:</w:t>
       </w:r>
     </w:p>
     <w:p>
@@ -1978,63 +1664,7 @@
         <w:rPr>
           <w:lang w:val="ru-RU"/>
         </w:rPr>
-        <w:t>Взаимодействие ветрового дрейфа с полем скорости ГТ может приводит к генерации достаточно сильной вторичной агеострофической циркуляции [</w:t>
-      </w:r>
-      <w:proofErr w:type="spellStart"/>
-      <w:r>
-        <w:rPr>
-          <w:lang w:val="ru-RU"/>
-        </w:rPr>
-        <w:t>Garrett</w:t>
-      </w:r>
-      <w:proofErr w:type="spellEnd"/>
-      <w:r>
-        <w:rPr>
-          <w:lang w:val="ru-RU"/>
-        </w:rPr>
-        <w:t xml:space="preserve">, </w:t>
-      </w:r>
-      <w:proofErr w:type="spellStart"/>
-      <w:r>
-        <w:rPr>
-          <w:lang w:val="ru-RU"/>
-        </w:rPr>
-        <w:t>Loder</w:t>
-      </w:r>
-      <w:proofErr w:type="spellEnd"/>
-      <w:r>
-        <w:rPr>
-          <w:lang w:val="ru-RU"/>
-        </w:rPr>
-        <w:t>, 1981]. Следуя модели [</w:t>
-      </w:r>
-      <w:proofErr w:type="spellStart"/>
-      <w:r>
-        <w:rPr>
-          <w:lang w:val="ru-RU"/>
-        </w:rPr>
-        <w:t>Klein</w:t>
-      </w:r>
-      <w:proofErr w:type="spellEnd"/>
-      <w:r>
-        <w:rPr>
-          <w:lang w:val="ru-RU"/>
-        </w:rPr>
-        <w:t xml:space="preserve">, </w:t>
-      </w:r>
-      <w:proofErr w:type="spellStart"/>
-      <w:r>
-        <w:rPr>
-          <w:lang w:val="ru-RU"/>
-        </w:rPr>
-        <w:t>Hua</w:t>
-      </w:r>
-      <w:proofErr w:type="spellEnd"/>
-      <w:r>
-        <w:rPr>
-          <w:lang w:val="ru-RU"/>
-        </w:rPr>
-        <w:t>, 1990] дивергенция агеострофической компоненты течения, генерируемого при взаимодействии Экмановского течения с ГТ, имеет вид</w:t>
+        <w:t>Взаимодействие ветрового дрейфа с полем скорости ГТ может приводит к генерации достаточно сильной вторичной агеострофической циркуляции [Garrett, Loder, 1981]. Следуя модели [Klein, Hua, 1990] дивергенция агеострофической компоненты течения, генерируемого при взаимодействии Экмановского течения с ГТ, имеет вид</w:t>
       </w:r>
     </w:p>
     <w:p>
@@ -2061,23 +1691,7 @@
           <w:rFonts w:cs="Times New Roman"/>
           <w:lang w:val="ru-RU"/>
         </w:rPr>
-        <w:t xml:space="preserve">ивергенция поверхностных течений, рассчитанная по полю завихренности и </w:t>
-      </w:r>
-      <w:proofErr w:type="spellStart"/>
-      <w:r>
-        <w:rPr>
-          <w:rFonts w:cs="Times New Roman"/>
-          <w:lang w:val="ru-RU"/>
-        </w:rPr>
-        <w:t>Экмановскому</w:t>
-      </w:r>
-      <w:proofErr w:type="spellEnd"/>
-      <w:r>
-        <w:rPr>
-          <w:rFonts w:cs="Times New Roman"/>
-          <w:lang w:val="ru-RU"/>
-        </w:rPr>
-        <w:t xml:space="preserve"> дрейфу, соответствующему полю</w:t>
+        <w:t>ивергенция поверхностных течений, рассчитанная по полю завихренности и Экмановскому дрейфу, соответствующему полю</w:t>
       </w:r>
       <w:r>
         <w:rPr>
@@ -2211,19 +1825,11 @@
           <w:lang w:val="ru-RU"/>
         </w:rPr>
       </w:pPr>
-      <w:proofErr w:type="gramStart"/>
-      <w:r>
-        <w:rPr>
-          <w:lang w:val="ru-RU"/>
-        </w:rPr>
-        <w:t>разработанный</w:t>
-      </w:r>
-      <w:proofErr w:type="gramEnd"/>
-      <w:r>
-        <w:rPr>
-          <w:lang w:val="ru-RU"/>
-        </w:rPr>
-        <w:t xml:space="preserve"> метод диагностики пространственных аномалий «шероховатости» поверхности Океана по спутниковым изображениям солнечного блика позволяет работать с различными оптическими </w:t>
+      <w:r>
+        <w:rPr>
+          <w:lang w:val="ru-RU"/>
+        </w:rPr>
+        <w:t xml:space="preserve">разработанный метод диагностики пространственных аномалий «шероховатости» поверхности Океана по спутниковым изображениям солнечного блика позволяет работать с различными оптическими </w:t>
       </w:r>
       <w:r>
         <w:rPr>
@@ -2243,33 +1849,11 @@
           <w:lang w:val="ru-RU"/>
         </w:rPr>
       </w:pPr>
-      <w:proofErr w:type="gramStart"/>
-      <w:r>
-        <w:rPr>
-          <w:lang w:val="ru-RU"/>
-        </w:rPr>
-        <w:t>контрасты</w:t>
-      </w:r>
-      <w:proofErr w:type="gramEnd"/>
-      <w:r>
-        <w:rPr>
-          <w:lang w:val="ru-RU"/>
-        </w:rPr>
-        <w:t xml:space="preserve"> СКН в нефтяных сликах </w:t>
-      </w:r>
-      <w:proofErr w:type="spellStart"/>
-      <w:r>
-        <w:rPr>
-          <w:lang w:val="ru-RU"/>
-        </w:rPr>
-        <w:t>ситематически</w:t>
-      </w:r>
-      <w:proofErr w:type="spellEnd"/>
-      <w:r>
-        <w:rPr>
-          <w:lang w:val="ru-RU"/>
-        </w:rPr>
-        <w:t xml:space="preserve"> ниже контрастов СКН в сликах биологического происхождения;</w:t>
+      <w:r>
+        <w:rPr>
+          <w:lang w:val="ru-RU"/>
+        </w:rPr>
+        <w:t>контрасты СКН в нефтяных сликах ситематически ниже контрастов СКН в сликах биологического происхождения;</w:t>
       </w:r>
     </w:p>
     <w:p>
@@ -2282,19 +1866,11 @@
           <w:lang w:val="ru-RU"/>
         </w:rPr>
       </w:pPr>
-      <w:proofErr w:type="gramStart"/>
-      <w:r>
-        <w:rPr>
-          <w:lang w:val="ru-RU"/>
-        </w:rPr>
-        <w:t>для</w:t>
-      </w:r>
-      <w:proofErr w:type="gramEnd"/>
-      <w:r>
-        <w:rPr>
-          <w:lang w:val="ru-RU"/>
-        </w:rPr>
-        <w:t xml:space="preserve"> одного и того же слика, сформированного тонкой нефтяной плёнкой, контрасты УЭПР примерно в 1.6 раза сильнее контрастов СКН;</w:t>
+      <w:r>
+        <w:rPr>
+          <w:lang w:val="ru-RU"/>
+        </w:rPr>
+        <w:t>для одного и того же слика, сформированного тонкой нефтяной плёнкой, контрасты УЭПР примерно в 1.6 раза сильнее контрастов СКН;</w:t>
       </w:r>
     </w:p>
     <w:p>
@@ -2307,19 +1883,11 @@
           <w:lang w:val="ru-RU"/>
         </w:rPr>
       </w:pPr>
-      <w:proofErr w:type="gramStart"/>
-      <w:r>
-        <w:rPr>
-          <w:lang w:val="ru-RU"/>
-        </w:rPr>
-        <w:t>поверхностные</w:t>
-      </w:r>
-      <w:proofErr w:type="gramEnd"/>
-      <w:r>
-        <w:rPr>
-          <w:lang w:val="ru-RU"/>
-        </w:rPr>
-        <w:t xml:space="preserve"> проявления ВВ и мезомасштабных течений отчётливо проявляются в модуляциях уклонов морской поверхности в результате усиления среднеквадратичного наклона (СКН) в зонах конвергенции течения, и его подавления в зонах дивергенции;</w:t>
+      <w:r>
+        <w:rPr>
+          <w:lang w:val="ru-RU"/>
+        </w:rPr>
+        <w:t>поверхностные проявления ВВ и мезомасштабных течений отчётливо проявляются в модуляциях уклонов морской поверхности в результате усиления среднеквадратичного наклона (СКН) в зонах конвергенции течения, и его подавления в зонах дивергенции;</w:t>
       </w:r>
     </w:p>
     <w:p>
@@ -2332,19 +1900,11 @@
           <w:lang w:val="ru-RU"/>
         </w:rPr>
       </w:pPr>
-      <w:proofErr w:type="gramStart"/>
-      <w:r>
-        <w:rPr>
-          <w:lang w:val="ru-RU"/>
-        </w:rPr>
-        <w:t>аномалии</w:t>
-      </w:r>
-      <w:proofErr w:type="gramEnd"/>
-      <w:r>
-        <w:rPr>
-          <w:lang w:val="ru-RU"/>
-        </w:rPr>
-        <w:t xml:space="preserve"> характеристик ветрового волнения (СКН, обрушения) связаны с зонами дивергенции течений и пространственно привязаны к областям сильных градиентов завихренности полей квази-геострофических течений</w:t>
+      <w:r>
+        <w:rPr>
+          <w:lang w:val="ru-RU"/>
+        </w:rPr>
+        <w:t>аномалии характеристик ветрового волнения (СКН, обрушения) связаны с зонами дивергенции течений и пространственно привязаны к областям сильных градиентов завихренности полей квази-геострофических течений</w:t>
       </w:r>
     </w:p>
     <w:p>
@@ -2374,8 +1934,6 @@
         </w:rPr>
         <w:t>С опубликованными работами можно ознакомится</w:t>
       </w:r>
-      <w:bookmarkStart w:id="0" w:name="_GoBack"/>
-      <w:bookmarkEnd w:id="0"/>
     </w:p>
     <w:p>
       <w:pPr>
@@ -2494,14 +2052,7 @@
         <w:rPr>
           <w:lang w:val="ru-RU"/>
         </w:rPr>
-        <w:t xml:space="preserve">йшей научной работе учесть </w:t>
-      </w:r>
-      <w:proofErr w:type="gramStart"/>
-      <w:r>
-        <w:rPr>
-          <w:lang w:val="ru-RU"/>
-        </w:rPr>
-        <w:t xml:space="preserve">все  </w:t>
+        <w:t xml:space="preserve">йшей научной работе учесть все  </w:t>
       </w:r>
       <w:r>
         <w:rPr>
@@ -2513,14 +2064,7 @@
         <w:rPr>
           <w:lang w:val="ru-RU"/>
         </w:rPr>
-        <w:t>ые</w:t>
-      </w:r>
-      <w:proofErr w:type="gramEnd"/>
-      <w:r>
-        <w:rPr>
-          <w:lang w:val="ru-RU"/>
-        </w:rPr>
-        <w:t xml:space="preserve"> вами замечания и пожелания.</w:t>
+        <w:t>ые вами замечания и пожелания.</w:t>
       </w:r>
     </w:p>
     <w:p>

</xml_diff>